<commit_message>
literature review added in documentation
</commit_message>
<xml_diff>
--- a/Documentation of FYP.docx
+++ b/Documentation of FYP.docx
@@ -49,53 +49,94 @@
           <w:sz w:val="24"/>
           <w:szCs w:val="24"/>
         </w:rPr>
-        <w:t>This project presents the development of ServiceHub MVM, a scalable and modular multi-vendor service marketplace designed to streamline service listings, bookings, and transactions between vendors and customers in a centralized ecosystem. The system allows vendors to register, authenticate, and manage their service offerings, while customers can seamlessly browse categorized services, make real-time bookings, and manage personal profiles and order histories. Additionally, an administrator dashboard facilitates system-wide oversight, including user management, performance analytics, and order regulation.</w:t>
-      </w:r>
-    </w:p>
-    <w:p>
-      <w:pPr>
-        <w:rPr>
-          <w:sz w:val="24"/>
-          <w:szCs w:val="24"/>
-        </w:rPr>
-      </w:pPr>
-    </w:p>
-    <w:p>
-      <w:pPr>
-        <w:rPr>
-          <w:sz w:val="24"/>
-          <w:szCs w:val="24"/>
-        </w:rPr>
-      </w:pPr>
-      <w:r>
-        <w:rPr>
-          <w:sz w:val="24"/>
-          <w:szCs w:val="24"/>
-        </w:rPr>
-        <w:t>ServiceHub MVM is engineered to function independently or integrate with popular content management systems (CMS) such as WordPress, making it highly extensible and compatible with existing web infrastructures. The platform emphasizes modularity, maintainability, and role-based access control through the implementation of custom user roles and dedicated dashboards for Admin, Vendor, and Customer tiers.</w:t>
-      </w:r>
-    </w:p>
-    <w:p>
-      <w:pPr>
-        <w:rPr>
-          <w:sz w:val="24"/>
-          <w:szCs w:val="24"/>
-        </w:rPr>
-      </w:pPr>
-    </w:p>
-    <w:p>
-      <w:pPr>
-        <w:rPr>
-          <w:sz w:val="24"/>
-          <w:szCs w:val="24"/>
-        </w:rPr>
-      </w:pPr>
-      <w:r>
-        <w:rPr>
-          <w:sz w:val="24"/>
-          <w:szCs w:val="24"/>
-        </w:rPr>
-        <w:t>Core features include a dynamic service booking system with real-time form validation and asynchronous submission, custom order generation and tracking mechanisms, role-specific dashboards for streamlined user experiences, advanced filtering and search capabilities based on taxonomies and price ranges, secure Stripe payment integration for transactional operations, administrative dashboard widgets to monitor platform metrics, and automated email notifications for booking confirmations and vendor alerts. The system also ensures robust security through role-based authentication and session validation. Built using modern development practices, ServiceHub MVM provides a robust foundation for launching a commercial-grade service marketplace connecting digital service providers with end-users.</w:t>
+        <w:t xml:space="preserve">This project presents the development of </w:t>
+      </w:r>
+      <w:proofErr w:type="spellStart"/>
+      <w:r>
+        <w:rPr>
+          <w:sz w:val="24"/>
+          <w:szCs w:val="24"/>
+        </w:rPr>
+        <w:t>ServiceHub</w:t>
+      </w:r>
+      <w:proofErr w:type="spellEnd"/>
+      <w:r>
+        <w:rPr>
+          <w:sz w:val="24"/>
+          <w:szCs w:val="24"/>
+        </w:rPr>
+        <w:t xml:space="preserve"> MVM, a scalable and modular multi-vendor service marketplace designed to streamline service listings, bookings, and transactions between vendors and customers in a centralized ecosystem. The system allows vendors to register, authenticate, and manage their service offerings, while customers can seamlessly browse categorized services, make real-time bookings, and manage personal profiles and order histories. Additionally, an administrator dashboard facilitates system-wide oversight, including user management, performance analytics, and order regulation.</w:t>
+      </w:r>
+    </w:p>
+    <w:p>
+      <w:pPr>
+        <w:rPr>
+          <w:sz w:val="24"/>
+          <w:szCs w:val="24"/>
+        </w:rPr>
+      </w:pPr>
+    </w:p>
+    <w:p>
+      <w:pPr>
+        <w:rPr>
+          <w:sz w:val="24"/>
+          <w:szCs w:val="24"/>
+        </w:rPr>
+      </w:pPr>
+      <w:proofErr w:type="spellStart"/>
+      <w:r>
+        <w:rPr>
+          <w:sz w:val="24"/>
+          <w:szCs w:val="24"/>
+        </w:rPr>
+        <w:t>ServiceHub</w:t>
+      </w:r>
+      <w:proofErr w:type="spellEnd"/>
+      <w:r>
+        <w:rPr>
+          <w:sz w:val="24"/>
+          <w:szCs w:val="24"/>
+        </w:rPr>
+        <w:t xml:space="preserve"> MVM is engineered to function independently or integrate with popular content management systems (CMS) such as WordPress, making it highly extensible and compatible with existing web infrastructures. The platform emphasizes modularity, maintainability, and role-based access control through the implementation of custom user roles and dedicated dashboards for Admin, Vendor, and Customer tiers.</w:t>
+      </w:r>
+    </w:p>
+    <w:p>
+      <w:pPr>
+        <w:rPr>
+          <w:sz w:val="24"/>
+          <w:szCs w:val="24"/>
+        </w:rPr>
+      </w:pPr>
+    </w:p>
+    <w:p>
+      <w:pPr>
+        <w:rPr>
+          <w:sz w:val="24"/>
+          <w:szCs w:val="24"/>
+        </w:rPr>
+      </w:pPr>
+      <w:r>
+        <w:rPr>
+          <w:sz w:val="24"/>
+          <w:szCs w:val="24"/>
+        </w:rPr>
+        <w:t xml:space="preserve">Core features include a dynamic service booking system with real-time form validation and asynchronous submission, custom order generation and tracking mechanisms, role-specific dashboards for streamlined user experiences, advanced filtering and search capabilities based on taxonomies and price ranges, secure Stripe payment integration for transactional operations, administrative dashboard widgets to monitor platform metrics, and automated email notifications for booking confirmations and vendor alerts. The system also ensures robust security through role-based authentication and session validation. Built using modern development practices, </w:t>
+      </w:r>
+      <w:proofErr w:type="spellStart"/>
+      <w:r>
+        <w:rPr>
+          <w:sz w:val="24"/>
+          <w:szCs w:val="24"/>
+        </w:rPr>
+        <w:t>ServiceHub</w:t>
+      </w:r>
+      <w:proofErr w:type="spellEnd"/>
+      <w:r>
+        <w:rPr>
+          <w:sz w:val="24"/>
+          <w:szCs w:val="24"/>
+        </w:rPr>
+        <w:t xml:space="preserve"> MVM provides a robust foundation for launching a commercial-grade service marketplace connecting digital service providers with end-users.</w:t>
       </w:r>
     </w:p>
     <w:p>
@@ -295,7 +336,25 @@
           <w:sz w:val="24"/>
           <w:szCs w:val="24"/>
         </w:rPr>
-        <w:t>In today’s digital age, service-based businesses are increasingly moving online to reach more customers and streamline operations. While product-based eCommerce has seen massive growth and support from major platforms, service-based businesses—especially local and independent providers—have limited access to structured, scalable platforms. Many vendors still rely on traditional communication methods like calls or physical visits to get leads, schedule appointments, and handle payments. This results in inefficiencies, limited reach, and lack of automation.</w:t>
+        <w:t xml:space="preserve">In today’s digital age, service-based businesses are increasingly moving online to reach more customers and streamline operations. While product-based </w:t>
+      </w:r>
+      <w:proofErr w:type="spellStart"/>
+      <w:r>
+        <w:rPr>
+          <w:rFonts w:ascii="Times New Roman" w:eastAsia="Times New Roman" w:hAnsi="Times New Roman" w:cs="Times New Roman"/>
+          <w:sz w:val="24"/>
+          <w:szCs w:val="24"/>
+        </w:rPr>
+        <w:t>eCommerce</w:t>
+      </w:r>
+      <w:proofErr w:type="spellEnd"/>
+      <w:r>
+        <w:rPr>
+          <w:rFonts w:ascii="Times New Roman" w:eastAsia="Times New Roman" w:hAnsi="Times New Roman" w:cs="Times New Roman"/>
+          <w:sz w:val="24"/>
+          <w:szCs w:val="24"/>
+        </w:rPr>
+        <w:t xml:space="preserve"> has seen massive growth and support from major platforms, service-based businesses—especially local and independent providers—have limited access to structured, scalable platforms. Many vendors still rely on traditional communication methods like calls or physical visits to get leads, schedule appointments, and handle payments. This results in inefficiencies, limited reach, and lack of automation.</w:t>
       </w:r>
     </w:p>
     <w:p>
@@ -659,7 +718,25 @@
           <w:sz w:val="24"/>
           <w:szCs w:val="24"/>
         </w:rPr>
-        <w:t>To ensure a structured and efficient development process, this project followed a combination of the Waterfall and Iterative methodologies. The Waterfall model was applied during the initial stages of the project to define the requirements clearly, plan the development phases, and establish a complete understanding of the project's goals and scope. This helped in maintaining a clear roadmap and ensuring that each core feature—such as the user roles, service listings, and booking mechanism—was addressed systematically. Once the foundation was laid, the Iterative model was used to refine, improve, and test functionalities through cycles of development, testing, and fe</w:t>
+        <w:t xml:space="preserve">To ensure a structured and efficient development process, this project followed a combination of the Waterfall and Iterative methodologies. The Waterfall model was applied during the initial stages of the project to define the requirements clearly, plan the development phases, and establish a complete understanding of the project's goals and scope. This helped in maintaining a clear roadmap and ensuring that each core feature—such as the user roles, service listings, and booking mechanism—was addressed systematically. Once the foundation was laid, the Iterative model was used to refine, improve, and test functionalities through cycles of development, </w:t>
+      </w:r>
+      <w:proofErr w:type="gramStart"/>
+      <w:r>
+        <w:rPr>
+          <w:rFonts w:ascii="Times New Roman" w:eastAsia="Times New Roman" w:hAnsi="Times New Roman" w:cs="Times New Roman"/>
+          <w:sz w:val="24"/>
+          <w:szCs w:val="24"/>
+        </w:rPr>
+        <w:t>testing</w:t>
+      </w:r>
+      <w:proofErr w:type="gramEnd"/>
+      <w:r>
+        <w:rPr>
+          <w:rFonts w:ascii="Times New Roman" w:eastAsia="Times New Roman" w:hAnsi="Times New Roman" w:cs="Times New Roman"/>
+          <w:sz w:val="24"/>
+          <w:szCs w:val="24"/>
+        </w:rPr>
+        <w:t>, and fe</w:t>
       </w:r>
       <w:r>
         <w:rPr>
@@ -685,7 +762,25 @@
           <w:sz w:val="24"/>
           <w:szCs w:val="24"/>
         </w:rPr>
-        <w:t>The development was divided into key modules, including the creation of custom user roles (Admin, Vendor, Customer), implementation of service posting features, dynamic booking systems, and secure payment integration. Each module was developed separately and tested individually before being integrated into the main system. Backend logic and database management were handled using PHP and MySQL, with custom post types and metadata structures ensuring flexibility and scalability. Frontend design was done using responsive frameworks to provide an optimal user experience on b</w:t>
+        <w:t xml:space="preserve">The development was divided into key modules, including the creation of custom user roles (Admin, Vendor, </w:t>
+      </w:r>
+      <w:proofErr w:type="gramStart"/>
+      <w:r>
+        <w:rPr>
+          <w:rFonts w:ascii="Times New Roman" w:eastAsia="Times New Roman" w:hAnsi="Times New Roman" w:cs="Times New Roman"/>
+          <w:sz w:val="24"/>
+          <w:szCs w:val="24"/>
+        </w:rPr>
+        <w:t>Customer</w:t>
+      </w:r>
+      <w:proofErr w:type="gramEnd"/>
+      <w:r>
+        <w:rPr>
+          <w:rFonts w:ascii="Times New Roman" w:eastAsia="Times New Roman" w:hAnsi="Times New Roman" w:cs="Times New Roman"/>
+          <w:sz w:val="24"/>
+          <w:szCs w:val="24"/>
+        </w:rPr>
+        <w:t>), implementation of service posting features, dynamic booking systems, and secure payment integration. Each module was developed separately and tested individually before being integrated into the main system. Backend logic and database management were handled using PHP and MySQL, with custom post types and metadata structures ensuring flexibility and scalability. Frontend design was done using responsive frameworks to provide an optimal user experience on b</w:t>
       </w:r>
       <w:r>
         <w:rPr>
@@ -713,8 +808,217 @@
         </w:rPr>
         <w:t>Testing and validation were a critical part of the methodology. Functional testing was conducted at each phase to ensure that all features worked as intended. Role-based testing ensured that each user had access only to relevant data and actions. Edge cases, such as invalid form submissions, duplicate user registrations, and payment failures, were also tested thoroughly. The methodology allowed for real-time feedback and continuous improvements throughout the development cycle. As a result, the system is not only functionally robust but also flexible enough for future enhancements and scalability.</w:t>
       </w:r>
+    </w:p>
+    <w:p>
+      <w:pPr>
+        <w:spacing w:before="100" w:beforeAutospacing="1" w:after="100" w:afterAutospacing="1" w:line="240" w:lineRule="auto"/>
+        <w:jc w:val="center"/>
+        <w:outlineLvl w:val="1"/>
+        <w:rPr>
+          <w:rFonts w:ascii="Times New Roman" w:eastAsia="Times New Roman" w:hAnsi="Times New Roman" w:cs="Times New Roman"/>
+          <w:b/>
+          <w:bCs/>
+          <w:i/>
+          <w:sz w:val="56"/>
+          <w:szCs w:val="36"/>
+          <w:u w:val="single"/>
+        </w:rPr>
+      </w:pPr>
+      <w:r>
+        <w:rPr>
+          <w:rFonts w:ascii="Times New Roman" w:eastAsia="Times New Roman" w:hAnsi="Times New Roman" w:cs="Times New Roman"/>
+          <w:b/>
+          <w:bCs/>
+          <w:i/>
+          <w:sz w:val="56"/>
+          <w:szCs w:val="36"/>
+          <w:u w:val="single"/>
+        </w:rPr>
+        <w:lastRenderedPageBreak/>
+        <w:t>Chapter 2: Literature Review</w:t>
+      </w:r>
+    </w:p>
+    <w:p>
+      <w:pPr>
+        <w:spacing w:before="100" w:beforeAutospacing="1" w:after="100" w:afterAutospacing="1" w:line="240" w:lineRule="auto"/>
+        <w:outlineLvl w:val="1"/>
+        <w:rPr>
+          <w:rFonts w:ascii="Times New Roman" w:eastAsia="Times New Roman" w:hAnsi="Times New Roman" w:cs="Times New Roman"/>
+          <w:b/>
+          <w:bCs/>
+          <w:i/>
+          <w:sz w:val="56"/>
+          <w:szCs w:val="36"/>
+          <w:u w:val="single"/>
+        </w:rPr>
+      </w:pPr>
+    </w:p>
+    <w:p>
+      <w:pPr>
+        <w:spacing w:before="100" w:beforeAutospacing="1" w:after="100" w:afterAutospacing="1" w:line="240" w:lineRule="auto"/>
+        <w:rPr>
+          <w:rFonts w:ascii="Times New Roman" w:eastAsia="Times New Roman" w:hAnsi="Times New Roman" w:cs="Times New Roman"/>
+          <w:sz w:val="24"/>
+          <w:szCs w:val="24"/>
+        </w:rPr>
+      </w:pPr>
+      <w:r>
+        <w:rPr>
+          <w:rFonts w:ascii="Times New Roman" w:eastAsia="Times New Roman" w:hAnsi="Times New Roman" w:cs="Times New Roman"/>
+          <w:sz w:val="24"/>
+          <w:szCs w:val="24"/>
+        </w:rPr>
+        <w:t>A solid understanding of prior research and related systems is essential for developing a well-informed and technically sound software solution. This chapter investigates existing literature, tools, and technologies that are relevant to the development of a multi-vendor service marketplace. The review focuses on platforms that enable service listing, user role management, booking systems, and transaction handling. Additionally, the research includes existing CMS platforms, plugin architectures, and service-oriented portals to highlight both the strengths and limitations of current systems.</w:t>
+      </w:r>
+    </w:p>
+    <w:p>
+      <w:pPr>
+        <w:spacing w:before="100" w:beforeAutospacing="1" w:after="100" w:afterAutospacing="1" w:line="240" w:lineRule="auto"/>
+        <w:rPr>
+          <w:rFonts w:ascii="Times New Roman" w:eastAsia="Times New Roman" w:hAnsi="Times New Roman" w:cs="Times New Roman"/>
+          <w:sz w:val="24"/>
+          <w:szCs w:val="24"/>
+        </w:rPr>
+      </w:pPr>
+      <w:r>
+        <w:rPr>
+          <w:rFonts w:ascii="Times New Roman" w:eastAsia="Times New Roman" w:hAnsi="Times New Roman" w:cs="Times New Roman"/>
+          <w:sz w:val="24"/>
+          <w:szCs w:val="24"/>
+        </w:rPr>
+        <w:t xml:space="preserve">Several online platforms facilitate service-based transactions between vendors and customers, such as Fiverr, </w:t>
+      </w:r>
+      <w:proofErr w:type="spellStart"/>
+      <w:r>
+        <w:rPr>
+          <w:rFonts w:ascii="Times New Roman" w:eastAsia="Times New Roman" w:hAnsi="Times New Roman" w:cs="Times New Roman"/>
+          <w:sz w:val="24"/>
+          <w:szCs w:val="24"/>
+        </w:rPr>
+        <w:t>TaskRabbit</w:t>
+      </w:r>
+      <w:proofErr w:type="spellEnd"/>
+      <w:r>
+        <w:rPr>
+          <w:rFonts w:ascii="Times New Roman" w:eastAsia="Times New Roman" w:hAnsi="Times New Roman" w:cs="Times New Roman"/>
+          <w:sz w:val="24"/>
+          <w:szCs w:val="24"/>
+        </w:rPr>
+        <w:t xml:space="preserve">, and </w:t>
+      </w:r>
+      <w:proofErr w:type="spellStart"/>
+      <w:r>
+        <w:rPr>
+          <w:rFonts w:ascii="Times New Roman" w:eastAsia="Times New Roman" w:hAnsi="Times New Roman" w:cs="Times New Roman"/>
+          <w:sz w:val="24"/>
+          <w:szCs w:val="24"/>
+        </w:rPr>
+        <w:t>UrbanClap</w:t>
+      </w:r>
+      <w:proofErr w:type="spellEnd"/>
+      <w:r>
+        <w:rPr>
+          <w:rFonts w:ascii="Times New Roman" w:eastAsia="Times New Roman" w:hAnsi="Times New Roman" w:cs="Times New Roman"/>
+          <w:sz w:val="24"/>
+          <w:szCs w:val="24"/>
+        </w:rPr>
+        <w:t>. These systems follow a core principle of service aggregation, enabling users to access various services under a single unified portal. While these platforms provide end-to-end functionality, they are proprietary and lack customization freedom for developers seeking tailored solutions for niche industries. Open-source alternatives, including various WordPress-based systems, offer a modular approach where features can be integrated via plugins, making them flexible and extensible.</w:t>
+      </w:r>
+    </w:p>
+    <w:p>
+      <w:pPr>
+        <w:spacing w:before="100" w:beforeAutospacing="1" w:after="100" w:afterAutospacing="1" w:line="240" w:lineRule="auto"/>
+        <w:rPr>
+          <w:rFonts w:ascii="Times New Roman" w:eastAsia="Times New Roman" w:hAnsi="Times New Roman" w:cs="Times New Roman"/>
+          <w:sz w:val="24"/>
+          <w:szCs w:val="24"/>
+        </w:rPr>
+      </w:pPr>
+      <w:r>
+        <w:rPr>
+          <w:rFonts w:ascii="Times New Roman" w:eastAsia="Times New Roman" w:hAnsi="Times New Roman" w:cs="Times New Roman"/>
+          <w:sz w:val="24"/>
+          <w:szCs w:val="24"/>
+        </w:rPr>
+        <w:t>In terms of architecture, many of the successful systems rely on a component-based modular framework where different user roles such as admin, vendor, and customer interact through distinct yet interconnected dashboards. Payment gateways like Stripe or PayPal are integrated to streamline financial transactions and commissions. Literature also highlights the use of REST APIs for real-time data synchronization between users and services, ensuring a smooth and responsive user experience.</w:t>
+      </w:r>
+    </w:p>
+    <w:p>
+      <w:pPr>
+        <w:spacing w:before="100" w:beforeAutospacing="1" w:after="100" w:afterAutospacing="1" w:line="240" w:lineRule="auto"/>
+        <w:rPr>
+          <w:rFonts w:ascii="Times New Roman" w:eastAsia="Times New Roman" w:hAnsi="Times New Roman" w:cs="Times New Roman"/>
+          <w:sz w:val="24"/>
+          <w:szCs w:val="24"/>
+        </w:rPr>
+      </w:pPr>
+      <w:r>
+        <w:rPr>
+          <w:rFonts w:ascii="Times New Roman" w:eastAsia="Times New Roman" w:hAnsi="Times New Roman" w:cs="Times New Roman"/>
+          <w:sz w:val="24"/>
+          <w:szCs w:val="24"/>
+        </w:rPr>
+        <w:t>A recurring limitation observed in many platforms is the lack of personalized dashboards for different user roles. Vendors often lack comprehensive tools to manage bookings, while customers experience limited tracking options post-purchase. The administrative dashboards are often generic, without real-time performance indicators or analytics. These gaps present an opportunity for systems that not only centralize marketplace features but also focus on the experience and functionality unique to each user type.</w:t>
+      </w:r>
+    </w:p>
+    <w:p>
+      <w:pPr>
+        <w:spacing w:before="100" w:beforeAutospacing="1" w:after="100" w:afterAutospacing="1" w:line="240" w:lineRule="auto"/>
+        <w:rPr>
+          <w:rFonts w:ascii="Times New Roman" w:eastAsia="Times New Roman" w:hAnsi="Times New Roman" w:cs="Times New Roman"/>
+          <w:sz w:val="24"/>
+          <w:szCs w:val="24"/>
+        </w:rPr>
+      </w:pPr>
+      <w:r>
+        <w:rPr>
+          <w:rFonts w:ascii="Times New Roman" w:eastAsia="Times New Roman" w:hAnsi="Times New Roman" w:cs="Times New Roman"/>
+          <w:sz w:val="24"/>
+          <w:szCs w:val="24"/>
+        </w:rPr>
+        <w:t>Several academic papers and technical journals also examine the use of taxonomies and metadata in filtering services, which is especially relevant to this project’s search and filter functionality. Moreover, case studies around Stripe Connect demonstrate its capability to facilitate direct vendor payouts in multi-vendor setups, eliminating the need for complex manual intervention. This provides a solid technical foundation for implementing secure and automated payment flows.</w:t>
+      </w:r>
+    </w:p>
+    <w:p>
+      <w:pPr>
+        <w:spacing w:before="100" w:beforeAutospacing="1" w:after="100" w:afterAutospacing="1" w:line="240" w:lineRule="auto"/>
+        <w:rPr>
+          <w:rFonts w:ascii="Times New Roman" w:eastAsia="Times New Roman" w:hAnsi="Times New Roman" w:cs="Times New Roman"/>
+          <w:sz w:val="24"/>
+          <w:szCs w:val="24"/>
+        </w:rPr>
+      </w:pPr>
       <w:bookmarkStart w:id="0" w:name="_GoBack"/>
       <w:bookmarkEnd w:id="0"/>
+    </w:p>
+    <w:p>
+      <w:pPr>
+        <w:spacing w:before="100" w:beforeAutospacing="1" w:after="100" w:afterAutospacing="1" w:line="240" w:lineRule="auto"/>
+        <w:rPr>
+          <w:rFonts w:ascii="Times New Roman" w:eastAsia="Times New Roman" w:hAnsi="Times New Roman" w:cs="Times New Roman"/>
+          <w:sz w:val="24"/>
+          <w:szCs w:val="24"/>
+        </w:rPr>
+      </w:pPr>
+      <w:r>
+        <w:rPr>
+          <w:rFonts w:ascii="Times New Roman" w:eastAsia="Times New Roman" w:hAnsi="Times New Roman" w:cs="Times New Roman"/>
+          <w:sz w:val="24"/>
+          <w:szCs w:val="24"/>
+        </w:rPr>
+        <w:lastRenderedPageBreak/>
+        <w:t>In conclusion, the literature review reflects a growing demand for flexible, modular, and role-specific service marketplaces. The reviewed platforms and research works have influenced the design choices in this project, especially in the implementation of features such as dynamic dashboards, booking systems, custom user roles, and scalable transaction mechanisms. This chapter provides the contextual basis for decisions made in system architecture, user flow, and feature prioritization in the development phase.</w:t>
+      </w:r>
+    </w:p>
+    <w:p>
+      <w:pPr>
+        <w:spacing w:before="100" w:beforeAutospacing="1" w:after="100" w:afterAutospacing="1" w:line="240" w:lineRule="auto"/>
+        <w:rPr>
+          <w:rFonts w:ascii="Times New Roman" w:eastAsia="Times New Roman" w:hAnsi="Times New Roman" w:cs="Times New Roman"/>
+          <w:sz w:val="24"/>
+          <w:szCs w:val="24"/>
+        </w:rPr>
+      </w:pPr>
     </w:p>
     <w:sectPr>
       <w:pgSz w:w="12240" w:h="15840"/>
@@ -1119,6 +1423,7 @@
   <w:style w:type="paragraph" w:default="1" w:styleId="Normal">
     <w:name w:val="Normal"/>
     <w:qFormat/>
+    <w:rsid w:val="00EF36A2"/>
   </w:style>
   <w:style w:type="paragraph" w:styleId="Heading2">
     <w:name w:val="heading 2"/>

</xml_diff>